<commit_message>
Deleted all self references. No more "I".
git-svn-id: svn://mmix.cs.hm.edu@29 bd757dd8-b88b-4aad-9aa6-ce29af76ea0b
</commit_message>
<xml_diff>
--- a/util/trunk/mmixedit/doc/Change-Files.docx
+++ b/util/trunk/mmixedit/doc/Change-Files.docx
@@ -332,7 +332,22 @@
     </w:p>
     <w:p>
       <w:r>
-        <w:t xml:space="preserve">Bevor ich mit der Erklärung der Change-Files fortfahre möchte ich noch anmerken dass es ein Programm namens </w:t>
+        <w:t xml:space="preserve">Bevor </w:t>
+      </w:r>
+      <w:r>
+        <w:t xml:space="preserve">mit der Erklärung der Change-Files </w:t>
+      </w:r>
+      <w:r>
+        <w:t>fortgefahren wird sollte</w:t>
+      </w:r>
+      <w:r>
+        <w:t xml:space="preserve"> noch </w:t>
+      </w:r>
+      <w:r>
+        <w:t>angemerkt werden</w:t>
+      </w:r>
+      <w:r>
+        <w:t xml:space="preserve"> dass es ein Programm namens </w:t>
       </w:r>
       <w:proofErr w:type="spellStart"/>
       <w:r>
@@ -360,7 +375,6 @@
       </w:r>
       <w:r>
         <w:br/>
-        <w:t xml:space="preserve">Wer es noch nicht bemerkt haben sollte: </w:t>
       </w:r>
       <w:proofErr w:type="spellStart"/>
       <w:r>
@@ -526,45 +540,50 @@
       </w:r>
       <w:proofErr w:type="spellEnd"/>
       <w:r>
-        <w:t xml:space="preserve"> existieren musste ich diese in einer der beiden Dateien deaktivieren.</w:t>
-      </w:r>
-    </w:p>
-    <w:p/>
-    <w:p>
-      <w:r>
-        <w:t>Änderungen in MMIX-</w:t>
-      </w:r>
-      <w:proofErr w:type="spellStart"/>
-      <w:r>
-        <w:t>sim</w:t>
-      </w:r>
-      <w:proofErr w:type="spellEnd"/>
-      <w:r>
-        <w:t>:</w:t>
-      </w:r>
-    </w:p>
-    <w:p>
-      <w:r>
-        <w:t>Auch hier musste die Kommandozeilenkommunikation mit direkten Funktionsaufrufen ausgetauscht werden.</w:t>
-      </w:r>
-    </w:p>
-    <w:p>
-      <w:r>
-        <w:t xml:space="preserve">Die </w:t>
-      </w:r>
-      <w:proofErr w:type="spellStart"/>
-      <w:r>
-        <w:t>main</w:t>
-      </w:r>
-      <w:proofErr w:type="spellEnd"/>
-      <w:r>
-        <w:t xml:space="preserve"> erwartet jetzt eine Datei anstatt Kommandozeilenargumenten.</w:t>
-      </w:r>
-    </w:p>
-    <w:p>
+        <w:t xml:space="preserve"> existieren musste</w:t>
+      </w:r>
+      <w:r>
+        <w:t xml:space="preserve">n </w:t>
+      </w:r>
+      <w:r>
+        <w:t>diese in einer der beiden Dateien deaktivieren.</w:t>
+      </w:r>
       <w:bookmarkStart w:id="0" w:name="_GoBack"/>
       <w:bookmarkEnd w:id="0"/>
     </w:p>
+    <w:p/>
+    <w:p>
+      <w:r>
+        <w:t>Änderungen in MMIX-</w:t>
+      </w:r>
+      <w:proofErr w:type="spellStart"/>
+      <w:r>
+        <w:t>sim</w:t>
+      </w:r>
+      <w:proofErr w:type="spellEnd"/>
+      <w:r>
+        <w:t>:</w:t>
+      </w:r>
+    </w:p>
+    <w:p>
+      <w:r>
+        <w:t>Auch hier musste die Kommandozeilenkommunikation mit direkten Funktionsaufrufen ausgetauscht werden.</w:t>
+      </w:r>
+    </w:p>
+    <w:p>
+      <w:r>
+        <w:t xml:space="preserve">Die </w:t>
+      </w:r>
+      <w:proofErr w:type="spellStart"/>
+      <w:r>
+        <w:t>main</w:t>
+      </w:r>
+      <w:proofErr w:type="spellEnd"/>
+      <w:r>
+        <w:t xml:space="preserve"> erwartet jetzt eine Datei anstatt Kommandozeilenargumenten.</w:t>
+      </w:r>
+    </w:p>
+    <w:p/>
     <w:sectPr>
       <w:pgSz w:w="11906" w:h="16838"/>
       <w:pgMar w:top="1440" w:right="1440" w:bottom="1440" w:left="1440" w:header="720" w:footer="720" w:gutter="0"/>

</xml_diff>

<commit_message>
Version from 2013-07-02 of documentation.
git-svn-id: svn://mmix.cs.hm.edu@35 bd757dd8-b88b-4aad-9aa6-ce29af76ea0b
</commit_message>
<xml_diff>
--- a/util/trunk/mmixedit/doc/Change-Files.docx
+++ b/util/trunk/mmixedit/doc/Change-Files.docx
@@ -3,73 +3,141 @@
 <w:document xmlns:wpc="http://schemas.microsoft.com/office/word/2010/wordprocessingCanvas" xmlns:mc="http://schemas.openxmlformats.org/markup-compatibility/2006" xmlns:o="urn:schemas-microsoft-com:office:office" xmlns:r="http://schemas.openxmlformats.org/officeDocument/2006/relationships" xmlns:m="http://schemas.openxmlformats.org/officeDocument/2006/math" xmlns:v="urn:schemas-microsoft-com:vml" xmlns:wp14="http://schemas.microsoft.com/office/word/2010/wordprocessingDrawing" xmlns:wp="http://schemas.openxmlformats.org/drawingml/2006/wordprocessingDrawing" xmlns:w10="urn:schemas-microsoft-com:office:word" xmlns:w="http://schemas.openxmlformats.org/wordprocessingml/2006/main" xmlns:w14="http://schemas.microsoft.com/office/word/2010/wordml" xmlns:wpg="http://schemas.microsoft.com/office/word/2010/wordprocessingGroup" xmlns:wpi="http://schemas.microsoft.com/office/word/2010/wordprocessingInk" xmlns:wne="http://schemas.microsoft.com/office/word/2006/wordml" xmlns:wps="http://schemas.microsoft.com/office/word/2010/wordprocessingShape" mc:Ignorable="w14 wp14">
   <w:body>
     <w:p>
-      <w:r>
-        <w:t>Erst</w:t>
-      </w:r>
-      <w:r>
-        <w:t xml:space="preserve"> ein</w:t>
-      </w:r>
-      <w:r>
-        <w:t xml:space="preserve">mal etwas Allgemeines </w:t>
-      </w:r>
-      <w:r>
-        <w:t xml:space="preserve">zur Beschaffenheit des </w:t>
-      </w:r>
-      <w:proofErr w:type="spellStart"/>
-      <w:r>
-        <w:t>S</w:t>
-      </w:r>
-      <w:r>
-        <w:t>ourcecode</w:t>
-      </w:r>
-      <w:proofErr w:type="spellEnd"/>
-      <w:r>
+      <w:pPr>
+        <w:rPr>
+          <w:rFonts w:ascii="Arial" w:hAnsi="Arial" w:cs="Arial"/>
+          <w:sz w:val="24"/>
+          <w:szCs w:val="24"/>
+        </w:rPr>
+      </w:pPr>
+      <w:r>
+        <w:rPr>
+          <w:rFonts w:ascii="Arial" w:hAnsi="Arial" w:cs="Arial"/>
+          <w:sz w:val="24"/>
+          <w:szCs w:val="24"/>
+        </w:rPr>
+        <w:t xml:space="preserve">Erst einmal etwas Allgemeines zur Beschaffenheit des </w:t>
+      </w:r>
+      <w:proofErr w:type="spellStart"/>
+      <w:r>
+        <w:rPr>
+          <w:rFonts w:ascii="Arial" w:hAnsi="Arial" w:cs="Arial"/>
+          <w:sz w:val="24"/>
+          <w:szCs w:val="24"/>
+        </w:rPr>
+        <w:t>Sourcecode</w:t>
+      </w:r>
+      <w:proofErr w:type="spellEnd"/>
+      <w:r>
+        <w:rPr>
+          <w:rFonts w:ascii="Arial" w:hAnsi="Arial" w:cs="Arial"/>
+          <w:sz w:val="24"/>
+          <w:szCs w:val="24"/>
+        </w:rPr>
         <w:t xml:space="preserve"> von MMIX.</w:t>
       </w:r>
     </w:p>
     <w:p>
-      <w:r>
+      <w:pPr>
+        <w:rPr>
+          <w:rFonts w:ascii="Arial" w:hAnsi="Arial" w:cs="Arial"/>
+          <w:sz w:val="24"/>
+          <w:szCs w:val="24"/>
+        </w:rPr>
+      </w:pPr>
+      <w:r>
+        <w:rPr>
+          <w:rFonts w:ascii="Arial" w:hAnsi="Arial" w:cs="Arial"/>
+          <w:sz w:val="24"/>
+          <w:szCs w:val="24"/>
+        </w:rPr>
         <w:t>Die Komponenten von MMIX liegen als CWEB-formatierte w-Files vor.</w:t>
       </w:r>
       <w:r>
+        <w:rPr>
+          <w:rFonts w:ascii="Arial" w:hAnsi="Arial" w:cs="Arial"/>
+          <w:sz w:val="24"/>
+          <w:szCs w:val="24"/>
+        </w:rPr>
         <w:br/>
         <w:t xml:space="preserve">Die Idee dahinter ist die dass ein w-File sowohl den </w:t>
       </w:r>
       <w:proofErr w:type="spellStart"/>
       <w:r>
+        <w:rPr>
+          <w:rFonts w:ascii="Arial" w:hAnsi="Arial" w:cs="Arial"/>
+          <w:sz w:val="24"/>
+          <w:szCs w:val="24"/>
+        </w:rPr>
         <w:t>Sourcecode</w:t>
       </w:r>
       <w:proofErr w:type="spellEnd"/>
       <w:r>
+        <w:rPr>
+          <w:rFonts w:ascii="Arial" w:hAnsi="Arial" w:cs="Arial"/>
+          <w:sz w:val="24"/>
+          <w:szCs w:val="24"/>
+        </w:rPr>
         <w:t xml:space="preserve"> als auch die Dokumentation dazu beinhaltet.</w:t>
       </w:r>
       <w:r>
+        <w:rPr>
+          <w:rFonts w:ascii="Arial" w:hAnsi="Arial" w:cs="Arial"/>
+          <w:sz w:val="24"/>
+          <w:szCs w:val="24"/>
+        </w:rPr>
         <w:br/>
         <w:t>Hierbei wird ganz einfach in C programmiert. Zudem können in den Code Verweise auf anderen Code oder dokumentierende Textbereiche eingefügt werden.</w:t>
       </w:r>
       <w:r>
+        <w:rPr>
+          <w:rFonts w:ascii="Arial" w:hAnsi="Arial" w:cs="Arial"/>
+          <w:sz w:val="24"/>
+          <w:szCs w:val="24"/>
+        </w:rPr>
         <w:br/>
         <w:t xml:space="preserve">Verweise auf anderen Code bedeutet dass man </w:t>
       </w:r>
       <w:r>
+        <w:rPr>
+          <w:rFonts w:ascii="Arial" w:hAnsi="Arial" w:cs="Arial"/>
+          <w:sz w:val="24"/>
+          <w:szCs w:val="24"/>
+        </w:rPr>
         <w:t>folgendes</w:t>
       </w:r>
       <w:r>
+        <w:rPr>
+          <w:rFonts w:ascii="Arial" w:hAnsi="Arial" w:cs="Arial"/>
+          <w:sz w:val="24"/>
+          <w:szCs w:val="24"/>
+        </w:rPr>
         <w:t xml:space="preserve"> schreiben kann:</w:t>
       </w:r>
     </w:p>
     <w:p>
       <w:pPr>
         <w:rPr>
-          <w:lang w:val="en-GB"/>
-        </w:rPr>
-      </w:pPr>
-      <w:r>
+          <w:rFonts w:ascii="Arial" w:hAnsi="Arial" w:cs="Arial"/>
+          <w:sz w:val="24"/>
+          <w:szCs w:val="24"/>
+          <w:lang w:val="en-GB"/>
+        </w:rPr>
+      </w:pPr>
+      <w:r>
+        <w:rPr>
+          <w:rFonts w:ascii="Arial" w:hAnsi="Arial" w:cs="Arial"/>
+          <w:sz w:val="24"/>
+          <w:szCs w:val="24"/>
+        </w:rPr>
         <w:tab/>
       </w:r>
       <w:proofErr w:type="gramStart"/>
       <w:r>
         <w:rPr>
+          <w:rFonts w:ascii="Arial" w:hAnsi="Arial" w:cs="Arial"/>
+          <w:sz w:val="24"/>
+          <w:szCs w:val="24"/>
           <w:lang w:val="en-GB"/>
         </w:rPr>
         <w:t>if(</w:t>
@@ -77,43 +145,55 @@
       <w:proofErr w:type="gramEnd"/>
       <w:r>
         <w:rPr>
+          <w:rFonts w:ascii="Arial" w:hAnsi="Arial" w:cs="Arial"/>
+          <w:sz w:val="24"/>
+          <w:szCs w:val="24"/>
           <w:lang w:val="en-GB"/>
         </w:rPr>
         <w:t xml:space="preserve"> variable == 1 ) {</w:t>
       </w:r>
       <w:r>
         <w:rPr>
+          <w:rFonts w:ascii="Arial" w:hAnsi="Arial" w:cs="Arial"/>
+          <w:sz w:val="24"/>
+          <w:szCs w:val="24"/>
           <w:lang w:val="en-GB"/>
         </w:rPr>
         <w:br/>
       </w:r>
       <w:r>
         <w:rPr>
+          <w:rFonts w:ascii="Arial" w:hAnsi="Arial" w:cs="Arial"/>
+          <w:sz w:val="24"/>
+          <w:szCs w:val="24"/>
           <w:lang w:val="en-GB"/>
         </w:rPr>
         <w:tab/>
       </w:r>
       <w:r>
         <w:rPr>
+          <w:rFonts w:ascii="Arial" w:hAnsi="Arial" w:cs="Arial"/>
+          <w:sz w:val="24"/>
+          <w:szCs w:val="24"/>
           <w:lang w:val="en-GB"/>
         </w:rPr>
         <w:tab/>
-        <w:t>&lt;case One&gt;</w:t>
-      </w:r>
-      <w:r>
-        <w:rPr>
-          <w:lang w:val="en-GB"/>
-        </w:rPr>
-        <w:t>;</w:t>
-      </w:r>
-      <w:r>
-        <w:rPr>
+        <w:t>&lt;case One&gt;;</w:t>
+      </w:r>
+      <w:r>
+        <w:rPr>
+          <w:rFonts w:ascii="Arial" w:hAnsi="Arial" w:cs="Arial"/>
+          <w:sz w:val="24"/>
+          <w:szCs w:val="24"/>
           <w:lang w:val="en-GB"/>
         </w:rPr>
         <w:br/>
       </w:r>
       <w:r>
         <w:rPr>
+          <w:rFonts w:ascii="Arial" w:hAnsi="Arial" w:cs="Arial"/>
+          <w:sz w:val="24"/>
+          <w:szCs w:val="24"/>
           <w:lang w:val="en-GB"/>
         </w:rPr>
         <w:tab/>
@@ -121,31 +201,38 @@
       </w:r>
       <w:r>
         <w:rPr>
+          <w:rFonts w:ascii="Arial" w:hAnsi="Arial" w:cs="Arial"/>
+          <w:sz w:val="24"/>
+          <w:szCs w:val="24"/>
           <w:lang w:val="en-GB"/>
         </w:rPr>
         <w:br/>
       </w:r>
       <w:r>
         <w:rPr>
+          <w:rFonts w:ascii="Arial" w:hAnsi="Arial" w:cs="Arial"/>
+          <w:sz w:val="24"/>
+          <w:szCs w:val="24"/>
           <w:lang w:val="en-GB"/>
         </w:rPr>
         <w:tab/>
       </w:r>
       <w:r>
         <w:rPr>
+          <w:rFonts w:ascii="Arial" w:hAnsi="Arial" w:cs="Arial"/>
+          <w:sz w:val="24"/>
+          <w:szCs w:val="24"/>
           <w:lang w:val="en-GB"/>
         </w:rPr>
         <w:tab/>
-      </w:r>
-      <w:r>
-        <w:rPr>
-          <w:lang w:val="en-GB"/>
-        </w:rPr>
         <w:t xml:space="preserve">&lt;case </w:t>
       </w:r>
       <w:proofErr w:type="spellStart"/>
       <w:r>
         <w:rPr>
+          <w:rFonts w:ascii="Arial" w:hAnsi="Arial" w:cs="Arial"/>
+          <w:sz w:val="24"/>
+          <w:szCs w:val="24"/>
           <w:lang w:val="en-GB"/>
         </w:rPr>
         <w:t>NotOne</w:t>
@@ -153,18 +240,27 @@
       <w:proofErr w:type="spellEnd"/>
       <w:r>
         <w:rPr>
+          <w:rFonts w:ascii="Arial" w:hAnsi="Arial" w:cs="Arial"/>
+          <w:sz w:val="24"/>
+          <w:szCs w:val="24"/>
           <w:lang w:val="en-GB"/>
         </w:rPr>
         <w:t>&gt;;</w:t>
       </w:r>
       <w:r>
         <w:rPr>
+          <w:rFonts w:ascii="Arial" w:hAnsi="Arial" w:cs="Arial"/>
+          <w:sz w:val="24"/>
+          <w:szCs w:val="24"/>
           <w:lang w:val="en-GB"/>
         </w:rPr>
         <w:br/>
       </w:r>
       <w:r>
         <w:rPr>
+          <w:rFonts w:ascii="Arial" w:hAnsi="Arial" w:cs="Arial"/>
+          <w:sz w:val="24"/>
+          <w:szCs w:val="24"/>
           <w:lang w:val="en-GB"/>
         </w:rPr>
         <w:tab/>
@@ -172,56 +268,116 @@
       </w:r>
     </w:p>
     <w:p>
-      <w:r>
+      <w:pPr>
+        <w:rPr>
+          <w:rFonts w:ascii="Arial" w:hAnsi="Arial" w:cs="Arial"/>
+          <w:sz w:val="24"/>
+          <w:szCs w:val="24"/>
+        </w:rPr>
+      </w:pPr>
+      <w:r>
+        <w:rPr>
+          <w:rFonts w:ascii="Arial" w:hAnsi="Arial" w:cs="Arial"/>
+          <w:sz w:val="24"/>
+          <w:szCs w:val="24"/>
+        </w:rPr>
         <w:t>Hier sind &lt;</w:t>
       </w:r>
       <w:proofErr w:type="spellStart"/>
       <w:r>
+        <w:rPr>
+          <w:rFonts w:ascii="Arial" w:hAnsi="Arial" w:cs="Arial"/>
+          <w:sz w:val="24"/>
+          <w:szCs w:val="24"/>
+        </w:rPr>
         <w:t>case</w:t>
       </w:r>
       <w:proofErr w:type="spellEnd"/>
       <w:r>
+        <w:rPr>
+          <w:rFonts w:ascii="Arial" w:hAnsi="Arial" w:cs="Arial"/>
+          <w:sz w:val="24"/>
+          <w:szCs w:val="24"/>
+        </w:rPr>
         <w:t xml:space="preserve"> </w:t>
       </w:r>
       <w:proofErr w:type="spellStart"/>
       <w:r>
+        <w:rPr>
+          <w:rFonts w:ascii="Arial" w:hAnsi="Arial" w:cs="Arial"/>
+          <w:sz w:val="24"/>
+          <w:szCs w:val="24"/>
+        </w:rPr>
         <w:t>One</w:t>
       </w:r>
       <w:proofErr w:type="spellEnd"/>
       <w:r>
+        <w:rPr>
+          <w:rFonts w:ascii="Arial" w:hAnsi="Arial" w:cs="Arial"/>
+          <w:sz w:val="24"/>
+          <w:szCs w:val="24"/>
+        </w:rPr>
         <w:t>&gt; und &lt;</w:t>
       </w:r>
       <w:proofErr w:type="spellStart"/>
       <w:r>
+        <w:rPr>
+          <w:rFonts w:ascii="Arial" w:hAnsi="Arial" w:cs="Arial"/>
+          <w:sz w:val="24"/>
+          <w:szCs w:val="24"/>
+        </w:rPr>
         <w:t>case</w:t>
       </w:r>
       <w:proofErr w:type="spellEnd"/>
       <w:r>
+        <w:rPr>
+          <w:rFonts w:ascii="Arial" w:hAnsi="Arial" w:cs="Arial"/>
+          <w:sz w:val="24"/>
+          <w:szCs w:val="24"/>
+        </w:rPr>
         <w:t xml:space="preserve"> </w:t>
       </w:r>
       <w:proofErr w:type="spellStart"/>
       <w:r>
+        <w:rPr>
+          <w:rFonts w:ascii="Arial" w:hAnsi="Arial" w:cs="Arial"/>
+          <w:sz w:val="24"/>
+          <w:szCs w:val="24"/>
+        </w:rPr>
         <w:t>NotOne</w:t>
       </w:r>
       <w:proofErr w:type="spellEnd"/>
       <w:r>
-        <w:t xml:space="preserve">&gt; Verweise auf existierenden Code. </w:t>
-      </w:r>
-      <w:r>
-        <w:t>Dieser muss natürlich implementiert werden. Das sieht dann in etwa so aus:</w:t>
-      </w:r>
-    </w:p>
-    <w:p>
-      <w:pPr>
-        <w:rPr>
-          <w:lang w:val="en-GB"/>
-        </w:rPr>
-      </w:pPr>
-      <w:r>
+        <w:rPr>
+          <w:rFonts w:ascii="Arial" w:hAnsi="Arial" w:cs="Arial"/>
+          <w:sz w:val="24"/>
+          <w:szCs w:val="24"/>
+        </w:rPr>
+        <w:t>&gt; Verweise auf existierenden Code. Dieser muss natürlich implementiert werden. Das sieht dann in etwa so aus:</w:t>
+      </w:r>
+    </w:p>
+    <w:p>
+      <w:pPr>
+        <w:rPr>
+          <w:rFonts w:ascii="Arial" w:hAnsi="Arial" w:cs="Arial"/>
+          <w:sz w:val="24"/>
+          <w:szCs w:val="24"/>
+          <w:lang w:val="en-GB"/>
+        </w:rPr>
+      </w:pPr>
+      <w:r>
+        <w:rPr>
+          <w:rFonts w:ascii="Arial" w:hAnsi="Arial" w:cs="Arial"/>
+          <w:sz w:val="24"/>
+          <w:szCs w:val="24"/>
+        </w:rPr>
         <w:tab/>
       </w:r>
       <w:r>
         <w:rPr>
+          <w:rFonts w:ascii="Arial" w:hAnsi="Arial" w:cs="Arial"/>
+          <w:sz w:val="24"/>
+          <w:szCs w:val="24"/>
           <w:lang w:val="en-GB"/>
         </w:rPr>
         <w:t>&lt;</w:t>
@@ -229,6 +385,9 @@
       <w:proofErr w:type="gramStart"/>
       <w:r>
         <w:rPr>
+          <w:rFonts w:ascii="Arial" w:hAnsi="Arial" w:cs="Arial"/>
+          <w:sz w:val="24"/>
+          <w:szCs w:val="24"/>
           <w:lang w:val="en-GB"/>
         </w:rPr>
         <w:t>case</w:t>
@@ -236,18 +395,27 @@
       <w:proofErr w:type="gramEnd"/>
       <w:r>
         <w:rPr>
+          <w:rFonts w:ascii="Arial" w:hAnsi="Arial" w:cs="Arial"/>
+          <w:sz w:val="24"/>
+          <w:szCs w:val="24"/>
           <w:lang w:val="en-GB"/>
         </w:rPr>
         <w:t xml:space="preserve"> One&gt;=</w:t>
       </w:r>
       <w:r>
         <w:rPr>
+          <w:rFonts w:ascii="Arial" w:hAnsi="Arial" w:cs="Arial"/>
+          <w:sz w:val="24"/>
+          <w:szCs w:val="24"/>
           <w:lang w:val="en-GB"/>
         </w:rPr>
         <w:br/>
       </w:r>
       <w:r>
         <w:rPr>
+          <w:rFonts w:ascii="Arial" w:hAnsi="Arial" w:cs="Arial"/>
+          <w:sz w:val="24"/>
+          <w:szCs w:val="24"/>
           <w:lang w:val="en-GB"/>
         </w:rPr>
         <w:tab/>
@@ -257,11 +425,17 @@
     <w:p>
       <w:pPr>
         <w:rPr>
-          <w:lang w:val="en-GB"/>
-        </w:rPr>
-      </w:pPr>
-      <w:r>
-        <w:rPr>
+          <w:rFonts w:ascii="Arial" w:hAnsi="Arial" w:cs="Arial"/>
+          <w:sz w:val="24"/>
+          <w:szCs w:val="24"/>
+          <w:lang w:val="en-GB"/>
+        </w:rPr>
+      </w:pPr>
+      <w:r>
+        <w:rPr>
+          <w:rFonts w:ascii="Arial" w:hAnsi="Arial" w:cs="Arial"/>
+          <w:sz w:val="24"/>
+          <w:szCs w:val="24"/>
           <w:lang w:val="en-GB"/>
         </w:rPr>
         <w:tab/>
@@ -270,6 +444,9 @@
       <w:proofErr w:type="gramStart"/>
       <w:r>
         <w:rPr>
+          <w:rFonts w:ascii="Arial" w:hAnsi="Arial" w:cs="Arial"/>
+          <w:sz w:val="24"/>
+          <w:szCs w:val="24"/>
           <w:lang w:val="en-GB"/>
         </w:rPr>
         <w:t>case</w:t>
@@ -277,6 +454,9 @@
       <w:proofErr w:type="gramEnd"/>
       <w:r>
         <w:rPr>
+          <w:rFonts w:ascii="Arial" w:hAnsi="Arial" w:cs="Arial"/>
+          <w:sz w:val="24"/>
+          <w:szCs w:val="24"/>
           <w:lang w:val="en-GB"/>
         </w:rPr>
         <w:t xml:space="preserve"> </w:t>
@@ -284,6 +464,9 @@
       <w:proofErr w:type="spellStart"/>
       <w:r>
         <w:rPr>
+          <w:rFonts w:ascii="Arial" w:hAnsi="Arial" w:cs="Arial"/>
+          <w:sz w:val="24"/>
+          <w:szCs w:val="24"/>
           <w:lang w:val="en-GB"/>
         </w:rPr>
         <w:t>NotOne</w:t>
@@ -291,18 +474,27 @@
       <w:proofErr w:type="spellEnd"/>
       <w:r>
         <w:rPr>
+          <w:rFonts w:ascii="Arial" w:hAnsi="Arial" w:cs="Arial"/>
+          <w:sz w:val="24"/>
+          <w:szCs w:val="24"/>
           <w:lang w:val="en-GB"/>
         </w:rPr>
         <w:t>&gt;=</w:t>
       </w:r>
       <w:r>
         <w:rPr>
+          <w:rFonts w:ascii="Arial" w:hAnsi="Arial" w:cs="Arial"/>
+          <w:sz w:val="24"/>
+          <w:szCs w:val="24"/>
           <w:lang w:val="en-GB"/>
         </w:rPr>
         <w:br/>
       </w:r>
       <w:r>
         <w:rPr>
+          <w:rFonts w:ascii="Arial" w:hAnsi="Arial" w:cs="Arial"/>
+          <w:sz w:val="24"/>
+          <w:szCs w:val="24"/>
           <w:lang w:val="en-GB"/>
         </w:rPr>
         <w:tab/>
@@ -310,280 +502,760 @@
       </w:r>
     </w:p>
     <w:p>
-      <w:r>
+      <w:pPr>
+        <w:rPr>
+          <w:rFonts w:ascii="Arial" w:hAnsi="Arial" w:cs="Arial"/>
+          <w:sz w:val="24"/>
+          <w:szCs w:val="24"/>
+        </w:rPr>
+      </w:pPr>
+      <w:r>
+        <w:rPr>
+          <w:rFonts w:ascii="Arial" w:hAnsi="Arial" w:cs="Arial"/>
+          <w:sz w:val="24"/>
+          <w:szCs w:val="24"/>
+        </w:rPr>
         <w:t>Mit dieser Technik kann man in Schritten programmieren ohne dass man häufig verwendeten Code in Methoden auslagern muss.</w:t>
       </w:r>
     </w:p>
     <w:p>
-      <w:r>
+      <w:pPr>
+        <w:rPr>
+          <w:rFonts w:ascii="Arial" w:hAnsi="Arial" w:cs="Arial"/>
+          <w:sz w:val="24"/>
+          <w:szCs w:val="24"/>
+        </w:rPr>
+      </w:pPr>
+      <w:r>
+        <w:rPr>
+          <w:rFonts w:ascii="Arial" w:hAnsi="Arial" w:cs="Arial"/>
+          <w:sz w:val="24"/>
+          <w:szCs w:val="24"/>
+        </w:rPr>
         <w:t xml:space="preserve">Um nun aus dem Ganzen ordentlichen C-Code zu generieren benötigt man ein kleines Programm namens </w:t>
       </w:r>
       <w:proofErr w:type="spellStart"/>
       <w:r>
+        <w:rPr>
+          <w:rFonts w:ascii="Arial" w:hAnsi="Arial" w:cs="Arial"/>
+          <w:sz w:val="24"/>
+          <w:szCs w:val="24"/>
+        </w:rPr>
         <w:t>CTangle</w:t>
       </w:r>
       <w:proofErr w:type="spellEnd"/>
       <w:r>
+        <w:rPr>
+          <w:rFonts w:ascii="Arial" w:hAnsi="Arial" w:cs="Arial"/>
+          <w:sz w:val="24"/>
+          <w:szCs w:val="24"/>
+        </w:rPr>
         <w:t>. Dieses extrahiert den eigentlichen Code aus dem w-File und schreibt es in ein C-File. Während diesem Prozess kann man dem Programm ein so genanntes Change-File mitgeben.</w:t>
       </w:r>
       <w:r>
+        <w:rPr>
+          <w:rFonts w:ascii="Arial" w:hAnsi="Arial" w:cs="Arial"/>
+          <w:sz w:val="24"/>
+          <w:szCs w:val="24"/>
+        </w:rPr>
         <w:t xml:space="preserve"> Dieses Change-File trägt Informationen welche Teile im Code wie geändert werden sollen. </w:t>
       </w:r>
     </w:p>
     <w:p>
-      <w:r>
+      <w:pPr>
+        <w:rPr>
+          <w:rFonts w:ascii="Arial" w:hAnsi="Arial" w:cs="Arial"/>
+          <w:sz w:val="24"/>
+          <w:szCs w:val="24"/>
+        </w:rPr>
+      </w:pPr>
+      <w:r>
+        <w:rPr>
+          <w:rFonts w:ascii="Arial" w:hAnsi="Arial" w:cs="Arial"/>
+          <w:sz w:val="24"/>
+          <w:szCs w:val="24"/>
+        </w:rPr>
         <w:t xml:space="preserve">Bevor </w:t>
       </w:r>
       <w:r>
+        <w:rPr>
+          <w:rFonts w:ascii="Arial" w:hAnsi="Arial" w:cs="Arial"/>
+          <w:sz w:val="24"/>
+          <w:szCs w:val="24"/>
+        </w:rPr>
         <w:t xml:space="preserve">mit der Erklärung der Change-Files </w:t>
       </w:r>
       <w:r>
+        <w:rPr>
+          <w:rFonts w:ascii="Arial" w:hAnsi="Arial" w:cs="Arial"/>
+          <w:sz w:val="24"/>
+          <w:szCs w:val="24"/>
+        </w:rPr>
         <w:t>fortgefahren wird sollte</w:t>
       </w:r>
       <w:r>
+        <w:rPr>
+          <w:rFonts w:ascii="Arial" w:hAnsi="Arial" w:cs="Arial"/>
+          <w:sz w:val="24"/>
+          <w:szCs w:val="24"/>
+        </w:rPr>
         <w:t xml:space="preserve"> noch </w:t>
       </w:r>
       <w:r>
+        <w:rPr>
+          <w:rFonts w:ascii="Arial" w:hAnsi="Arial" w:cs="Arial"/>
+          <w:sz w:val="24"/>
+          <w:szCs w:val="24"/>
+        </w:rPr>
         <w:t>angemerkt werden</w:t>
       </w:r>
       <w:r>
+        <w:rPr>
+          <w:rFonts w:ascii="Arial" w:hAnsi="Arial" w:cs="Arial"/>
+          <w:sz w:val="24"/>
+          <w:szCs w:val="24"/>
+        </w:rPr>
         <w:t xml:space="preserve"> dass es ein Programm namens </w:t>
       </w:r>
       <w:proofErr w:type="spellStart"/>
       <w:r>
+        <w:rPr>
+          <w:rFonts w:ascii="Arial" w:hAnsi="Arial" w:cs="Arial"/>
+          <w:sz w:val="24"/>
+          <w:szCs w:val="24"/>
+        </w:rPr>
         <w:t>CWeave</w:t>
       </w:r>
       <w:proofErr w:type="spellEnd"/>
       <w:r>
+        <w:rPr>
+          <w:rFonts w:ascii="Arial" w:hAnsi="Arial" w:cs="Arial"/>
+          <w:sz w:val="24"/>
+          <w:szCs w:val="24"/>
+        </w:rPr>
         <w:t xml:space="preserve"> gibt welches analog zu </w:t>
       </w:r>
       <w:proofErr w:type="spellStart"/>
       <w:r>
+        <w:rPr>
+          <w:rFonts w:ascii="Arial" w:hAnsi="Arial" w:cs="Arial"/>
+          <w:sz w:val="24"/>
+          <w:szCs w:val="24"/>
+        </w:rPr>
         <w:t>CTangle</w:t>
       </w:r>
       <w:proofErr w:type="spellEnd"/>
       <w:r>
+        <w:rPr>
+          <w:rFonts w:ascii="Arial" w:hAnsi="Arial" w:cs="Arial"/>
+          <w:sz w:val="24"/>
+          <w:szCs w:val="24"/>
+        </w:rPr>
         <w:t xml:space="preserve"> den Dokumentationscode aus dem w-File extrahiert und in ein </w:t>
       </w:r>
       <w:proofErr w:type="spellStart"/>
       <w:r>
+        <w:rPr>
+          <w:rFonts w:ascii="Arial" w:hAnsi="Arial" w:cs="Arial"/>
+          <w:sz w:val="24"/>
+          <w:szCs w:val="24"/>
+        </w:rPr>
         <w:t>tex</w:t>
       </w:r>
       <w:proofErr w:type="spellEnd"/>
       <w:r>
+        <w:rPr>
+          <w:rFonts w:ascii="Arial" w:hAnsi="Arial" w:cs="Arial"/>
+          <w:sz w:val="24"/>
+          <w:szCs w:val="24"/>
+        </w:rPr>
         <w:t>-File schreibt.</w:t>
       </w:r>
       <w:r>
+        <w:rPr>
+          <w:rFonts w:ascii="Arial" w:hAnsi="Arial" w:cs="Arial"/>
+          <w:sz w:val="24"/>
+          <w:szCs w:val="24"/>
+        </w:rPr>
         <w:br/>
       </w:r>
       <w:proofErr w:type="spellStart"/>
       <w:r>
+        <w:rPr>
+          <w:rFonts w:ascii="Arial" w:hAnsi="Arial" w:cs="Arial"/>
+          <w:sz w:val="24"/>
+          <w:szCs w:val="24"/>
+        </w:rPr>
         <w:t>TeX</w:t>
       </w:r>
       <w:proofErr w:type="spellEnd"/>
       <w:r>
+        <w:rPr>
+          <w:rFonts w:ascii="Arial" w:hAnsi="Arial" w:cs="Arial"/>
+          <w:sz w:val="24"/>
+          <w:szCs w:val="24"/>
+        </w:rPr>
         <w:t>, CWEB und MMIX sind durch Donald Knuth entwickelt worden.</w:t>
       </w:r>
     </w:p>
     <w:p>
-      <w:r>
+      <w:pPr>
+        <w:rPr>
+          <w:rFonts w:ascii="Arial" w:hAnsi="Arial" w:cs="Arial"/>
+          <w:sz w:val="24"/>
+          <w:szCs w:val="24"/>
+        </w:rPr>
+      </w:pPr>
+      <w:r>
+        <w:rPr>
+          <w:rFonts w:ascii="Arial" w:hAnsi="Arial" w:cs="Arial"/>
+          <w:sz w:val="24"/>
+          <w:szCs w:val="24"/>
+        </w:rPr>
         <w:t>So jetzt aber zu den Change-Files:</w:t>
       </w:r>
       <w:r>
+        <w:rPr>
+          <w:rFonts w:ascii="Arial" w:hAnsi="Arial" w:cs="Arial"/>
+          <w:sz w:val="24"/>
+          <w:szCs w:val="24"/>
+        </w:rPr>
         <w:br/>
         <w:t>Diese Dateien sind recht einfach aufgebaut. Sie beinhalten eine Liste aus Änderungen. Diese bestehen in sich aus einem Teil der den Original-Text darstellt und einem Teil der den neuen Text repräsentiert.</w:t>
       </w:r>
       <w:r>
+        <w:rPr>
+          <w:rFonts w:ascii="Arial" w:hAnsi="Arial" w:cs="Arial"/>
+          <w:sz w:val="24"/>
+          <w:szCs w:val="24"/>
+        </w:rPr>
         <w:br/>
         <w:t>Mit „@x“ wird markiert dass hier der Original-Text kommt, „@y“ ist der Marker für den neuen Text und „@z“ signalisiert dass das Ende der Änderung erreicht ist.</w:t>
       </w:r>
       <w:r>
+        <w:rPr>
+          <w:rFonts w:ascii="Arial" w:hAnsi="Arial" w:cs="Arial"/>
+          <w:sz w:val="24"/>
+          <w:szCs w:val="24"/>
+        </w:rPr>
         <w:br/>
       </w:r>
     </w:p>
-    <w:p/>
-    <w:p/>
-    <w:p>
-      <w:r>
+    <w:p>
+      <w:pPr>
+        <w:rPr>
+          <w:rFonts w:ascii="Arial" w:hAnsi="Arial" w:cs="Arial"/>
+          <w:sz w:val="24"/>
+          <w:szCs w:val="24"/>
+        </w:rPr>
+      </w:pPr>
+    </w:p>
+    <w:p>
+      <w:pPr>
+        <w:rPr>
+          <w:rFonts w:ascii="Arial" w:hAnsi="Arial" w:cs="Arial"/>
+          <w:sz w:val="24"/>
+          <w:szCs w:val="24"/>
+        </w:rPr>
+      </w:pPr>
+      <w:bookmarkStart w:id="0" w:name="_GoBack"/>
+      <w:bookmarkEnd w:id="0"/>
+      <w:r>
+        <w:rPr>
+          <w:rFonts w:ascii="Arial" w:hAnsi="Arial" w:cs="Arial"/>
+          <w:sz w:val="24"/>
+          <w:szCs w:val="24"/>
+        </w:rPr>
         <w:lastRenderedPageBreak/>
         <w:t>Das Ganze sieht dann so aus:</w:t>
       </w:r>
     </w:p>
     <w:p>
-      <w:r>
+      <w:pPr>
+        <w:rPr>
+          <w:rFonts w:ascii="Arial" w:hAnsi="Arial" w:cs="Arial"/>
+          <w:sz w:val="24"/>
+          <w:szCs w:val="24"/>
+        </w:rPr>
+      </w:pPr>
+      <w:r>
+        <w:rPr>
+          <w:rFonts w:ascii="Arial" w:hAnsi="Arial" w:cs="Arial"/>
+          <w:sz w:val="24"/>
+          <w:szCs w:val="24"/>
+        </w:rPr>
         <w:tab/>
         <w:t>@x</w:t>
       </w:r>
       <w:r>
+        <w:rPr>
+          <w:rFonts w:ascii="Arial" w:hAnsi="Arial" w:cs="Arial"/>
+          <w:sz w:val="24"/>
+          <w:szCs w:val="24"/>
+        </w:rPr>
         <w:br/>
       </w:r>
       <w:r>
+        <w:rPr>
+          <w:rFonts w:ascii="Arial" w:hAnsi="Arial" w:cs="Arial"/>
+          <w:sz w:val="24"/>
+          <w:szCs w:val="24"/>
+        </w:rPr>
         <w:tab/>
         <w:t>alter Text</w:t>
       </w:r>
       <w:r>
+        <w:rPr>
+          <w:rFonts w:ascii="Arial" w:hAnsi="Arial" w:cs="Arial"/>
+          <w:sz w:val="24"/>
+          <w:szCs w:val="24"/>
+        </w:rPr>
         <w:br/>
       </w:r>
       <w:r>
+        <w:rPr>
+          <w:rFonts w:ascii="Arial" w:hAnsi="Arial" w:cs="Arial"/>
+          <w:sz w:val="24"/>
+          <w:szCs w:val="24"/>
+        </w:rPr>
         <w:tab/>
         <w:t>@y</w:t>
       </w:r>
       <w:r>
+        <w:rPr>
+          <w:rFonts w:ascii="Arial" w:hAnsi="Arial" w:cs="Arial"/>
+          <w:sz w:val="24"/>
+          <w:szCs w:val="24"/>
+        </w:rPr>
         <w:br/>
       </w:r>
       <w:r>
+        <w:rPr>
+          <w:rFonts w:ascii="Arial" w:hAnsi="Arial" w:cs="Arial"/>
+          <w:sz w:val="24"/>
+          <w:szCs w:val="24"/>
+        </w:rPr>
         <w:tab/>
         <w:t>neuer Text</w:t>
       </w:r>
       <w:r>
+        <w:rPr>
+          <w:rFonts w:ascii="Arial" w:hAnsi="Arial" w:cs="Arial"/>
+          <w:sz w:val="24"/>
+          <w:szCs w:val="24"/>
+        </w:rPr>
         <w:br/>
       </w:r>
       <w:r>
+        <w:rPr>
+          <w:rFonts w:ascii="Arial" w:hAnsi="Arial" w:cs="Arial"/>
+          <w:sz w:val="24"/>
+          <w:szCs w:val="24"/>
+        </w:rPr>
         <w:tab/>
         <w:t>@z</w:t>
       </w:r>
     </w:p>
     <w:p>
-      <w:r>
+      <w:pPr>
+        <w:rPr>
+          <w:rFonts w:ascii="Arial" w:hAnsi="Arial" w:cs="Arial"/>
+          <w:sz w:val="24"/>
+          <w:szCs w:val="24"/>
+        </w:rPr>
+      </w:pPr>
+      <w:r>
+        <w:rPr>
+          <w:rFonts w:ascii="Arial" w:hAnsi="Arial" w:cs="Arial"/>
+          <w:sz w:val="24"/>
+          <w:szCs w:val="24"/>
+        </w:rPr>
         <w:t xml:space="preserve">Hierbei wird der gesamte alte Teil komplett durch den neuen ersetzt. Natürlich müssen die </w:t>
       </w:r>
       <w:r>
+        <w:rPr>
+          <w:rFonts w:ascii="Arial" w:hAnsi="Arial" w:cs="Arial"/>
+          <w:sz w:val="24"/>
+          <w:szCs w:val="24"/>
+        </w:rPr>
         <w:t xml:space="preserve">Zeilen exakt sein. Sollte nur ein Leerzeichen fehlen wird der Teil nicht ersetzt und </w:t>
       </w:r>
       <w:proofErr w:type="spellStart"/>
       <w:r>
+        <w:rPr>
+          <w:rFonts w:ascii="Arial" w:hAnsi="Arial" w:cs="Arial"/>
+          <w:sz w:val="24"/>
+          <w:szCs w:val="24"/>
+        </w:rPr>
         <w:t>ctangle</w:t>
       </w:r>
       <w:proofErr w:type="spellEnd"/>
       <w:r>
+        <w:rPr>
+          <w:rFonts w:ascii="Arial" w:hAnsi="Arial" w:cs="Arial"/>
+          <w:sz w:val="24"/>
+          <w:szCs w:val="24"/>
+        </w:rPr>
         <w:t xml:space="preserve"> spuckt Fehler aus.</w:t>
       </w:r>
     </w:p>
     <w:p>
-      <w:r>
+      <w:pPr>
+        <w:rPr>
+          <w:rFonts w:ascii="Arial" w:hAnsi="Arial" w:cs="Arial"/>
+          <w:sz w:val="24"/>
+          <w:szCs w:val="24"/>
+        </w:rPr>
+      </w:pPr>
+      <w:r>
+        <w:rPr>
+          <w:rFonts w:ascii="Arial" w:hAnsi="Arial" w:cs="Arial"/>
+          <w:sz w:val="24"/>
+          <w:szCs w:val="24"/>
+        </w:rPr>
         <w:t>Multiple Änderungen sind nicht möglich das heißt das automatische Aufspüren einer bestimmten Zeile und ersetzen dieser funktioniert nicht.</w:t>
       </w:r>
     </w:p>
-    <w:p/>
-    <w:p>
-      <w:r>
+    <w:p>
+      <w:pPr>
+        <w:rPr>
+          <w:rFonts w:ascii="Arial" w:hAnsi="Arial" w:cs="Arial"/>
+          <w:sz w:val="24"/>
+          <w:szCs w:val="24"/>
+        </w:rPr>
+      </w:pPr>
+    </w:p>
+    <w:p>
+      <w:pPr>
+        <w:rPr>
+          <w:rFonts w:ascii="Arial" w:hAnsi="Arial" w:cs="Arial"/>
+          <w:sz w:val="24"/>
+          <w:szCs w:val="24"/>
+        </w:rPr>
+      </w:pPr>
+      <w:r>
+        <w:rPr>
+          <w:rFonts w:ascii="Arial" w:hAnsi="Arial" w:cs="Arial"/>
+          <w:sz w:val="24"/>
+          <w:szCs w:val="24"/>
+        </w:rPr>
         <w:t>Nun zu den Änderungen die im ursprünglichen MMIX gemacht wurden:</w:t>
       </w:r>
     </w:p>
     <w:p>
-      <w:r>
+      <w:pPr>
+        <w:rPr>
+          <w:rFonts w:ascii="Arial" w:hAnsi="Arial" w:cs="Arial"/>
+          <w:sz w:val="24"/>
+          <w:szCs w:val="24"/>
+        </w:rPr>
+      </w:pPr>
+      <w:r>
+        <w:rPr>
+          <w:rFonts w:ascii="Arial" w:hAnsi="Arial" w:cs="Arial"/>
+          <w:sz w:val="24"/>
+          <w:szCs w:val="24"/>
+        </w:rPr>
         <w:t>Änderungen in MMIXAL:</w:t>
       </w:r>
     </w:p>
     <w:p>
-      <w:r>
+      <w:pPr>
+        <w:rPr>
+          <w:rFonts w:ascii="Arial" w:hAnsi="Arial" w:cs="Arial"/>
+          <w:sz w:val="24"/>
+          <w:szCs w:val="24"/>
+        </w:rPr>
+      </w:pPr>
+      <w:r>
+        <w:rPr>
+          <w:rFonts w:ascii="Arial" w:hAnsi="Arial" w:cs="Arial"/>
+          <w:sz w:val="24"/>
+          <w:szCs w:val="24"/>
+        </w:rPr>
         <w:t>Der Assembler musste so verändert werden sodass er keinen Dateinamen auf der Kommandozeile erwartet sondern gleich die Datei vom Hauptprogramm erhält.</w:t>
       </w:r>
     </w:p>
     <w:p>
-      <w:r>
+      <w:pPr>
+        <w:rPr>
+          <w:rFonts w:ascii="Arial" w:hAnsi="Arial" w:cs="Arial"/>
+          <w:sz w:val="24"/>
+          <w:szCs w:val="24"/>
+        </w:rPr>
+      </w:pPr>
+      <w:r>
+        <w:rPr>
+          <w:rFonts w:ascii="Arial" w:hAnsi="Arial" w:cs="Arial"/>
+          <w:sz w:val="24"/>
+          <w:szCs w:val="24"/>
+        </w:rPr>
         <w:t xml:space="preserve">Des Weiteren werden die Fehlermeldungen nicht mehr auf der Kommandozeile ausgegeben sondern direkt als </w:t>
       </w:r>
       <w:proofErr w:type="spellStart"/>
       <w:r>
+        <w:rPr>
+          <w:rFonts w:ascii="Arial" w:hAnsi="Arial" w:cs="Arial"/>
+          <w:sz w:val="24"/>
+          <w:szCs w:val="24"/>
+        </w:rPr>
         <w:t>return</w:t>
       </w:r>
       <w:proofErr w:type="spellEnd"/>
       <w:r>
+        <w:rPr>
+          <w:rFonts w:ascii="Arial" w:hAnsi="Arial" w:cs="Arial"/>
+          <w:sz w:val="24"/>
+          <w:szCs w:val="24"/>
+        </w:rPr>
         <w:t xml:space="preserve"> zurückgegeben.</w:t>
       </w:r>
     </w:p>
     <w:p>
-      <w:r>
+      <w:pPr>
+        <w:rPr>
+          <w:rFonts w:ascii="Arial" w:hAnsi="Arial" w:cs="Arial"/>
+          <w:sz w:val="24"/>
+          <w:szCs w:val="24"/>
+        </w:rPr>
+      </w:pPr>
+      <w:r>
+        <w:rPr>
+          <w:rFonts w:ascii="Arial" w:hAnsi="Arial" w:cs="Arial"/>
+          <w:sz w:val="24"/>
+          <w:szCs w:val="24"/>
+        </w:rPr>
         <w:t xml:space="preserve">Die Meldung welcher Assembler während dem Umwandeln ausgibt werden jetzt mit Hilfe einer </w:t>
       </w:r>
       <w:proofErr w:type="spellStart"/>
       <w:r>
+        <w:rPr>
+          <w:rFonts w:ascii="Arial" w:hAnsi="Arial" w:cs="Arial"/>
+          <w:sz w:val="24"/>
+          <w:szCs w:val="24"/>
+        </w:rPr>
         <w:t>external</w:t>
       </w:r>
       <w:proofErr w:type="spellEnd"/>
       <w:r>
+        <w:rPr>
+          <w:rFonts w:ascii="Arial" w:hAnsi="Arial" w:cs="Arial"/>
+          <w:sz w:val="24"/>
+          <w:szCs w:val="24"/>
+        </w:rPr>
         <w:t xml:space="preserve"> Funktion in eine </w:t>
       </w:r>
       <w:proofErr w:type="spellStart"/>
       <w:r>
+        <w:rPr>
+          <w:rFonts w:ascii="Arial" w:hAnsi="Arial" w:cs="Arial"/>
+          <w:sz w:val="24"/>
+          <w:szCs w:val="24"/>
+        </w:rPr>
         <w:t>Listbox</w:t>
       </w:r>
       <w:proofErr w:type="spellEnd"/>
       <w:r>
+        <w:rPr>
+          <w:rFonts w:ascii="Arial" w:hAnsi="Arial" w:cs="Arial"/>
+          <w:sz w:val="24"/>
+          <w:szCs w:val="24"/>
+        </w:rPr>
         <w:t xml:space="preserve"> des Hauptprogramms geschrieben.</w:t>
       </w:r>
     </w:p>
     <w:p>
-      <w:r>
+      <w:pPr>
+        <w:rPr>
+          <w:rFonts w:ascii="Arial" w:hAnsi="Arial" w:cs="Arial"/>
+          <w:sz w:val="24"/>
+          <w:szCs w:val="24"/>
+        </w:rPr>
+      </w:pPr>
+      <w:r>
+        <w:rPr>
+          <w:rFonts w:ascii="Arial" w:hAnsi="Arial" w:cs="Arial"/>
+          <w:sz w:val="24"/>
+          <w:szCs w:val="24"/>
+        </w:rPr>
         <w:t xml:space="preserve">Da bestimmte Codewörter für </w:t>
       </w:r>
       <w:proofErr w:type="gramStart"/>
       <w:r>
+        <w:rPr>
+          <w:rFonts w:ascii="Arial" w:hAnsi="Arial" w:cs="Arial"/>
+          <w:sz w:val="24"/>
+          <w:szCs w:val="24"/>
+        </w:rPr>
         <w:t>Variablen</w:t>
       </w:r>
       <w:proofErr w:type="gramEnd"/>
       <w:r>
+        <w:rPr>
+          <w:rFonts w:ascii="Arial" w:hAnsi="Arial" w:cs="Arial"/>
+          <w:sz w:val="24"/>
+          <w:szCs w:val="24"/>
+        </w:rPr>
         <w:t xml:space="preserve"> sowohl in der </w:t>
       </w:r>
       <w:proofErr w:type="spellStart"/>
       <w:r>
+        <w:rPr>
+          <w:rFonts w:ascii="Arial" w:hAnsi="Arial" w:cs="Arial"/>
+          <w:sz w:val="24"/>
+          <w:szCs w:val="24"/>
+        </w:rPr>
         <w:t>mmixal.w</w:t>
       </w:r>
       <w:proofErr w:type="spellEnd"/>
       <w:r>
+        <w:rPr>
+          <w:rFonts w:ascii="Arial" w:hAnsi="Arial" w:cs="Arial"/>
+          <w:sz w:val="24"/>
+          <w:szCs w:val="24"/>
+        </w:rPr>
         <w:t xml:space="preserve"> als auch in der mmix-</w:t>
       </w:r>
       <w:proofErr w:type="spellStart"/>
       <w:r>
+        <w:rPr>
+          <w:rFonts w:ascii="Arial" w:hAnsi="Arial" w:cs="Arial"/>
+          <w:sz w:val="24"/>
+          <w:szCs w:val="24"/>
+        </w:rPr>
         <w:t>sim.w</w:t>
       </w:r>
       <w:proofErr w:type="spellEnd"/>
       <w:r>
+        <w:rPr>
+          <w:rFonts w:ascii="Arial" w:hAnsi="Arial" w:cs="Arial"/>
+          <w:sz w:val="24"/>
+          <w:szCs w:val="24"/>
+        </w:rPr>
         <w:t xml:space="preserve"> existieren musste</w:t>
       </w:r>
       <w:r>
+        <w:rPr>
+          <w:rFonts w:ascii="Arial" w:hAnsi="Arial" w:cs="Arial"/>
+          <w:sz w:val="24"/>
+          <w:szCs w:val="24"/>
+        </w:rPr>
         <w:t xml:space="preserve">n </w:t>
       </w:r>
       <w:r>
+        <w:rPr>
+          <w:rFonts w:ascii="Arial" w:hAnsi="Arial" w:cs="Arial"/>
+          <w:sz w:val="24"/>
+          <w:szCs w:val="24"/>
+        </w:rPr>
         <w:t>diese in einer der beiden Dateien deaktivieren.</w:t>
       </w:r>
-      <w:bookmarkStart w:id="0" w:name="_GoBack"/>
-      <w:bookmarkEnd w:id="0"/>
-    </w:p>
-    <w:p/>
-    <w:p>
-      <w:r>
+    </w:p>
+    <w:p>
+      <w:pPr>
+        <w:rPr>
+          <w:rFonts w:ascii="Arial" w:hAnsi="Arial" w:cs="Arial"/>
+          <w:sz w:val="24"/>
+          <w:szCs w:val="24"/>
+        </w:rPr>
+      </w:pPr>
+    </w:p>
+    <w:p>
+      <w:pPr>
+        <w:rPr>
+          <w:rFonts w:ascii="Arial" w:hAnsi="Arial" w:cs="Arial"/>
+          <w:sz w:val="24"/>
+          <w:szCs w:val="24"/>
+        </w:rPr>
+      </w:pPr>
+      <w:r>
+        <w:rPr>
+          <w:rFonts w:ascii="Arial" w:hAnsi="Arial" w:cs="Arial"/>
+          <w:sz w:val="24"/>
+          <w:szCs w:val="24"/>
+        </w:rPr>
         <w:t>Änderungen in MMIX-</w:t>
       </w:r>
       <w:proofErr w:type="spellStart"/>
       <w:r>
+        <w:rPr>
+          <w:rFonts w:ascii="Arial" w:hAnsi="Arial" w:cs="Arial"/>
+          <w:sz w:val="24"/>
+          <w:szCs w:val="24"/>
+        </w:rPr>
         <w:t>sim</w:t>
       </w:r>
       <w:proofErr w:type="spellEnd"/>
       <w:r>
+        <w:rPr>
+          <w:rFonts w:ascii="Arial" w:hAnsi="Arial" w:cs="Arial"/>
+          <w:sz w:val="24"/>
+          <w:szCs w:val="24"/>
+        </w:rPr>
         <w:t>:</w:t>
       </w:r>
     </w:p>
     <w:p>
-      <w:r>
+      <w:pPr>
+        <w:rPr>
+          <w:rFonts w:ascii="Arial" w:hAnsi="Arial" w:cs="Arial"/>
+          <w:sz w:val="24"/>
+          <w:szCs w:val="24"/>
+        </w:rPr>
+      </w:pPr>
+      <w:r>
+        <w:rPr>
+          <w:rFonts w:ascii="Arial" w:hAnsi="Arial" w:cs="Arial"/>
+          <w:sz w:val="24"/>
+          <w:szCs w:val="24"/>
+        </w:rPr>
         <w:t>Auch hier musste die Kommandozeilenkommunikation mit direkten Funktionsaufrufen ausgetauscht werden.</w:t>
       </w:r>
     </w:p>
     <w:p>
-      <w:r>
+      <w:pPr>
+        <w:rPr>
+          <w:rFonts w:ascii="Arial" w:hAnsi="Arial" w:cs="Arial"/>
+          <w:sz w:val="24"/>
+          <w:szCs w:val="24"/>
+        </w:rPr>
+      </w:pPr>
+      <w:r>
+        <w:rPr>
+          <w:rFonts w:ascii="Arial" w:hAnsi="Arial" w:cs="Arial"/>
+          <w:sz w:val="24"/>
+          <w:szCs w:val="24"/>
+        </w:rPr>
         <w:t xml:space="preserve">Die </w:t>
       </w:r>
       <w:proofErr w:type="spellStart"/>
       <w:r>
+        <w:rPr>
+          <w:rFonts w:ascii="Arial" w:hAnsi="Arial" w:cs="Arial"/>
+          <w:sz w:val="24"/>
+          <w:szCs w:val="24"/>
+        </w:rPr>
         <w:t>main</w:t>
       </w:r>
       <w:proofErr w:type="spellEnd"/>
       <w:r>
+        <w:rPr>
+          <w:rFonts w:ascii="Arial" w:hAnsi="Arial" w:cs="Arial"/>
+          <w:sz w:val="24"/>
+          <w:szCs w:val="24"/>
+        </w:rPr>
         <w:t xml:space="preserve"> erwartet jetzt eine Datei anstatt Kommandozeilenargumenten.</w:t>
       </w:r>
     </w:p>
-    <w:p/>
+    <w:p>
+      <w:pPr>
+        <w:rPr>
+          <w:rFonts w:ascii="Arial" w:hAnsi="Arial" w:cs="Arial"/>
+          <w:sz w:val="24"/>
+          <w:szCs w:val="24"/>
+        </w:rPr>
+      </w:pPr>
+    </w:p>
     <w:sectPr>
       <w:pgSz w:w="11906" w:h="16838"/>
       <w:pgMar w:top="1440" w:right="1440" w:bottom="1440" w:left="1440" w:header="720" w:footer="720" w:gutter="0"/>

</xml_diff>